<commit_message>
All done except 5
</commit_message>
<xml_diff>
--- a/diploma_yurii.docx
+++ b/diploma_yurii.docx
@@ -8595,6 +8595,122 @@
     </w:p>
     <w:p>
       <w:pPr>
+        <w:spacing w:after="0" w:line="360" w:lineRule="auto"/>
+        <w:ind w:firstLine="709"/>
+        <w:jc w:val="both"/>
+        <w:rPr>
+          <w:rFonts w:ascii="Times New Roman" w:hAnsi="Times New Roman" w:cs="Times New Roman"/>
+          <w:sz w:val="28"/>
+          <w:szCs w:val="28"/>
+          <w:lang w:val="en-US"/>
+        </w:rPr>
+      </w:pPr>
+      <w:r>
+        <w:rPr>
+          <w:rFonts w:ascii="Times New Roman" w:hAnsi="Times New Roman" w:cs="Times New Roman"/>
+          <w:sz w:val="28"/>
+          <w:szCs w:val="28"/>
+          <w:lang w:val="en-US"/>
+        </w:rPr>
+        <w:t xml:space="preserve">Developed system is a complex distributed mechanism designed accordingly to the innovative principles of software design. It consists of big amount of different modules and each module designed as an independent unit. Connections between modules are build using abstractions. Before modules implementation there was designed the set if interfaces that provide the contracts for communication between modules. Each module implements his own interface and if this module needs functionality of some other module it also depends on </w:t>
+      </w:r>
+      <w:r>
+        <w:rPr>
+          <w:rFonts w:ascii="Times New Roman" w:hAnsi="Times New Roman" w:cs="Times New Roman"/>
+          <w:sz w:val="28"/>
+          <w:szCs w:val="28"/>
+          <w:lang w:val="en-US"/>
+        </w:rPr>
+        <w:lastRenderedPageBreak/>
+        <w:t xml:space="preserve">his interface, on abstraction but not on the specific implementation of the module. This approach helps </w:t>
+      </w:r>
+      <w:r>
+        <w:rPr>
+          <w:rFonts w:ascii="Times New Roman" w:hAnsi="Times New Roman" w:cs="Times New Roman"/>
+          <w:sz w:val="28"/>
+          <w:szCs w:val="28"/>
+          <w:lang w:val="en-US"/>
+        </w:rPr>
+        <w:t>to increase flexibility of the developed system and to simplify the system support. Also when developer needs to interchange one module by another there is no necessity to change modules dependent on this module. It is enough to develop the new module that implements corresponding interface and register new module instead of old one.</w:t>
+      </w:r>
+    </w:p>
+    <w:p>
+      <w:pPr>
+        <w:spacing w:after="0" w:line="360" w:lineRule="auto"/>
+        <w:ind w:firstLine="709"/>
+        <w:jc w:val="both"/>
+        <w:rPr>
+          <w:rFonts w:ascii="Times New Roman" w:hAnsi="Times New Roman" w:cs="Times New Roman"/>
+          <w:sz w:val="28"/>
+          <w:szCs w:val="28"/>
+          <w:lang w:val="en-US"/>
+        </w:rPr>
+      </w:pPr>
+      <w:r>
+        <w:rPr>
+          <w:rFonts w:ascii="Times New Roman" w:hAnsi="Times New Roman" w:cs="Times New Roman"/>
+          <w:sz w:val="28"/>
+          <w:szCs w:val="28"/>
+          <w:lang w:val="en-US"/>
+        </w:rPr>
+        <w:t>If modules don’t depend on other modules but depend on their interfaces there should be mechanism that substitutes required module instead if his interface. This mechanism is called dependency injection. Application that uses such principle has so called dependency container</w:t>
+      </w:r>
+      <w:r>
+        <w:rPr>
+          <w:rFonts w:ascii="Times New Roman" w:hAnsi="Times New Roman" w:cs="Times New Roman"/>
+          <w:sz w:val="28"/>
+          <w:szCs w:val="28"/>
+          <w:lang w:val="en-US"/>
+        </w:rPr>
+        <w:t xml:space="preserve"> where developer registers mappings between interfaces and modules that implement them.</w:t>
+      </w:r>
+    </w:p>
+    <w:p>
+      <w:pPr>
+        <w:spacing w:after="0" w:line="360" w:lineRule="auto"/>
+        <w:ind w:firstLine="709"/>
+        <w:jc w:val="both"/>
+        <w:rPr>
+          <w:rFonts w:ascii="Times New Roman" w:hAnsi="Times New Roman" w:cs="Times New Roman"/>
+          <w:sz w:val="28"/>
+          <w:szCs w:val="28"/>
+          <w:lang w:val="en-US"/>
+        </w:rPr>
+      </w:pPr>
+      <w:r>
+        <w:rPr>
+          <w:rFonts w:ascii="Times New Roman" w:hAnsi="Times New Roman" w:cs="Times New Roman"/>
+          <w:sz w:val="28"/>
+          <w:szCs w:val="28"/>
+          <w:lang w:val="en-US"/>
+        </w:rPr>
+        <w:t>When application requires some module it asks dependency container to resolve all his dependencies and after this container will return the module. If there is no required module in container there will be error raised.</w:t>
+      </w:r>
+    </w:p>
+    <w:p>
+      <w:pPr>
+        <w:spacing w:after="0" w:line="360" w:lineRule="auto"/>
+        <w:ind w:firstLine="709"/>
+        <w:jc w:val="both"/>
+        <w:rPr>
+          <w:rFonts w:ascii="Times New Roman" w:hAnsi="Times New Roman" w:cs="Times New Roman"/>
+          <w:sz w:val="28"/>
+          <w:szCs w:val="28"/>
+          <w:lang w:val="en-US"/>
+        </w:rPr>
+      </w:pPr>
+      <w:r>
+        <w:rPr>
+          <w:rFonts w:ascii="Times New Roman" w:hAnsi="Times New Roman" w:cs="Times New Roman"/>
+          <w:sz w:val="28"/>
+          <w:szCs w:val="28"/>
+          <w:lang w:val="en-US"/>
+        </w:rPr>
+        <w:t>This behavior can be used as verification of correctly designed architecture. If no one module does not depend on any other and container can resolve each dependency – it means that system was designed, developed and configured correctly.</w:t>
+      </w:r>
+    </w:p>
+    <w:p>
+      <w:pPr>
         <w:rPr>
           <w:rFonts w:ascii="Times New Roman" w:hAnsi="Times New Roman" w:cs="Times New Roman"/>
           <w:sz w:val="28"/>
@@ -8627,6 +8743,8 @@
           <w:lang w:val="en-US"/>
         </w:rPr>
       </w:pPr>
+      <w:bookmarkStart w:id="0" w:name="_GoBack"/>
+      <w:bookmarkEnd w:id="0"/>
       <w:r>
         <w:rPr>
           <w:rFonts w:ascii="Times New Roman" w:hAnsi="Times New Roman" w:cs="Times New Roman"/>
@@ -16142,6 +16260,463 @@
           <w:lang w:val="en-US"/>
         </w:rPr>
         <w:tab/>
+        <w:t>Software modules functions</w:t>
+      </w:r>
+    </w:p>
+    <w:p>
+      <w:pPr>
+        <w:spacing w:after="0" w:line="360" w:lineRule="auto"/>
+        <w:ind w:firstLine="709"/>
+        <w:jc w:val="both"/>
+        <w:rPr>
+          <w:rFonts w:ascii="Times New Roman" w:hAnsi="Times New Roman" w:cs="Times New Roman"/>
+          <w:sz w:val="28"/>
+          <w:szCs w:val="28"/>
+          <w:lang w:val="en-US"/>
+        </w:rPr>
+      </w:pPr>
+      <w:r>
+        <w:rPr>
+          <w:rFonts w:ascii="Times New Roman" w:hAnsi="Times New Roman" w:cs="Times New Roman"/>
+          <w:sz w:val="28"/>
+          <w:szCs w:val="28"/>
+          <w:lang w:val="en-US"/>
+        </w:rPr>
+        <w:t>Developed system designed as a distributed system hosted in the cloud. From the first look it seems to work as the only functional application but in the reality it consists of eleven separate application that works independently of each other. Actually these devices can be divided into four functional groups:</w:t>
+      </w:r>
+    </w:p>
+    <w:p>
+      <w:pPr>
+        <w:pStyle w:val="ListParagraph"/>
+        <w:numPr>
+          <w:ilvl w:val="0"/>
+          <w:numId w:val="17"/>
+        </w:numPr>
+        <w:spacing w:after="0" w:line="360" w:lineRule="auto"/>
+        <w:jc w:val="both"/>
+        <w:rPr>
+          <w:rFonts w:ascii="Times New Roman" w:hAnsi="Times New Roman" w:cs="Times New Roman"/>
+          <w:sz w:val="28"/>
+          <w:szCs w:val="28"/>
+          <w:lang w:val="en-US"/>
+        </w:rPr>
+      </w:pPr>
+      <w:r>
+        <w:rPr>
+          <w:rFonts w:ascii="Times New Roman" w:hAnsi="Times New Roman" w:cs="Times New Roman"/>
+          <w:sz w:val="28"/>
+          <w:szCs w:val="28"/>
+          <w:lang w:val="en-US"/>
+        </w:rPr>
+        <w:lastRenderedPageBreak/>
+        <w:t>Terminal side applications;</w:t>
+      </w:r>
+    </w:p>
+    <w:p>
+      <w:pPr>
+        <w:pStyle w:val="ListParagraph"/>
+        <w:numPr>
+          <w:ilvl w:val="0"/>
+          <w:numId w:val="17"/>
+        </w:numPr>
+        <w:spacing w:after="0" w:line="360" w:lineRule="auto"/>
+        <w:jc w:val="both"/>
+        <w:rPr>
+          <w:rFonts w:ascii="Times New Roman" w:hAnsi="Times New Roman" w:cs="Times New Roman"/>
+          <w:sz w:val="28"/>
+          <w:szCs w:val="28"/>
+          <w:lang w:val="en-US"/>
+        </w:rPr>
+      </w:pPr>
+      <w:r>
+        <w:rPr>
+          <w:rFonts w:ascii="Times New Roman" w:hAnsi="Times New Roman" w:cs="Times New Roman"/>
+          <w:sz w:val="28"/>
+          <w:szCs w:val="28"/>
+          <w:lang w:val="en-US"/>
+        </w:rPr>
+        <w:t>Backend side applications (server side applications);</w:t>
+      </w:r>
+    </w:p>
+    <w:p>
+      <w:pPr>
+        <w:pStyle w:val="ListParagraph"/>
+        <w:numPr>
+          <w:ilvl w:val="0"/>
+          <w:numId w:val="17"/>
+        </w:numPr>
+        <w:spacing w:after="0" w:line="360" w:lineRule="auto"/>
+        <w:jc w:val="both"/>
+        <w:rPr>
+          <w:rFonts w:ascii="Times New Roman" w:hAnsi="Times New Roman" w:cs="Times New Roman"/>
+          <w:sz w:val="28"/>
+          <w:szCs w:val="28"/>
+          <w:lang w:val="en-US"/>
+        </w:rPr>
+      </w:pPr>
+      <w:r>
+        <w:rPr>
+          <w:rFonts w:ascii="Times New Roman" w:hAnsi="Times New Roman" w:cs="Times New Roman"/>
+          <w:sz w:val="28"/>
+          <w:szCs w:val="28"/>
+          <w:lang w:val="en-US"/>
+        </w:rPr>
+        <w:t>Mobile side applications;</w:t>
+      </w:r>
+    </w:p>
+    <w:p>
+      <w:pPr>
+        <w:pStyle w:val="ListParagraph"/>
+        <w:numPr>
+          <w:ilvl w:val="0"/>
+          <w:numId w:val="17"/>
+        </w:numPr>
+        <w:spacing w:after="0" w:line="360" w:lineRule="auto"/>
+        <w:jc w:val="both"/>
+        <w:rPr>
+          <w:rFonts w:ascii="Times New Roman" w:hAnsi="Times New Roman" w:cs="Times New Roman"/>
+          <w:sz w:val="28"/>
+          <w:szCs w:val="28"/>
+          <w:lang w:val="en-US"/>
+        </w:rPr>
+      </w:pPr>
+      <w:r>
+        <w:rPr>
+          <w:rFonts w:ascii="Times New Roman" w:hAnsi="Times New Roman" w:cs="Times New Roman"/>
+          <w:sz w:val="28"/>
+          <w:szCs w:val="28"/>
+          <w:lang w:val="en-US"/>
+        </w:rPr>
+        <w:t>Communication layer applications.</w:t>
+      </w:r>
+    </w:p>
+    <w:p>
+      <w:pPr>
+        <w:spacing w:after="0" w:line="360" w:lineRule="auto"/>
+        <w:ind w:firstLine="709"/>
+        <w:jc w:val="both"/>
+        <w:rPr>
+          <w:rFonts w:ascii="Times New Roman" w:hAnsi="Times New Roman" w:cs="Times New Roman"/>
+          <w:sz w:val="28"/>
+          <w:szCs w:val="28"/>
+          <w:lang w:val="en-US"/>
+        </w:rPr>
+      </w:pPr>
+      <w:r>
+        <w:rPr>
+          <w:rFonts w:ascii="Times New Roman" w:hAnsi="Times New Roman" w:cs="Times New Roman"/>
+          <w:sz w:val="28"/>
+          <w:szCs w:val="28"/>
+          <w:lang w:val="en-US"/>
+        </w:rPr>
+        <w:t>Let’s get down to the functional responsibilities of each group and application they consist of.</w:t>
+      </w:r>
+    </w:p>
+    <w:p>
+      <w:pPr>
+        <w:spacing w:after="0" w:line="360" w:lineRule="auto"/>
+        <w:ind w:firstLine="709"/>
+        <w:jc w:val="both"/>
+        <w:rPr>
+          <w:rFonts w:ascii="Times New Roman" w:hAnsi="Times New Roman" w:cs="Times New Roman"/>
+          <w:sz w:val="28"/>
+          <w:szCs w:val="28"/>
+          <w:lang w:val="en-US"/>
+        </w:rPr>
+      </w:pPr>
+      <w:r>
+        <w:rPr>
+          <w:rFonts w:ascii="Times New Roman" w:hAnsi="Times New Roman" w:cs="Times New Roman"/>
+          <w:sz w:val="28"/>
+          <w:szCs w:val="28"/>
+          <w:lang w:val="en-US"/>
+        </w:rPr>
+        <w:t xml:space="preserve">The first group is Terminal side applications. This group consists of two applications: terminal UI application and terminal background process, both developed as a Universal Windows Applications. These applications hosted on the Raspberry Pi device and are running continuously during the whole time the system works. </w:t>
+      </w:r>
+    </w:p>
+    <w:p>
+      <w:pPr>
+        <w:spacing w:after="0" w:line="360" w:lineRule="auto"/>
+        <w:ind w:firstLine="709"/>
+        <w:jc w:val="both"/>
+        <w:rPr>
+          <w:rFonts w:ascii="Times New Roman" w:hAnsi="Times New Roman" w:cs="Times New Roman"/>
+          <w:sz w:val="28"/>
+          <w:szCs w:val="28"/>
+          <w:lang w:val="en-US"/>
+        </w:rPr>
+      </w:pPr>
+      <w:r>
+        <w:rPr>
+          <w:rFonts w:ascii="Times New Roman" w:hAnsi="Times New Roman" w:cs="Times New Roman"/>
+          <w:sz w:val="28"/>
+          <w:szCs w:val="28"/>
+          <w:lang w:val="en-US"/>
+        </w:rPr>
+        <w:t xml:space="preserve">Terminal UI application is the main application that provides user with Graphical User Interface for interacting with the system from terminal side. It handles all user actions performed by touch screen and notifies other system components about performed actions. It is responsible for the direct communication with the system – from terminal to other components. </w:t>
+      </w:r>
+    </w:p>
+    <w:p>
+      <w:pPr>
+        <w:spacing w:after="0" w:line="360" w:lineRule="auto"/>
+        <w:ind w:firstLine="709"/>
+        <w:jc w:val="both"/>
+        <w:rPr>
+          <w:rFonts w:ascii="Times New Roman" w:hAnsi="Times New Roman" w:cs="Times New Roman"/>
+          <w:sz w:val="28"/>
+          <w:szCs w:val="28"/>
+          <w:lang w:val="en-US"/>
+        </w:rPr>
+      </w:pPr>
+      <w:r>
+        <w:rPr>
+          <w:rFonts w:ascii="Times New Roman" w:hAnsi="Times New Roman" w:cs="Times New Roman"/>
+          <w:sz w:val="28"/>
+          <w:szCs w:val="28"/>
+          <w:lang w:val="en-US"/>
+        </w:rPr>
+        <w:t>Terminal background application – is a backward communication channel between system components and terminal. It listens for the messages from the system and handles them on the terminal side performing actions according to the message type and message parameters and arguments. Examples of these actions are opening and closing the media stream, handling the unlock door and lock door requests or reject the visitors intent. Also this application responsible for timeouts handling for lock/unlock operation and alert messages displaying.</w:t>
+      </w:r>
+    </w:p>
+    <w:p>
+      <w:pPr>
+        <w:spacing w:after="0" w:line="360" w:lineRule="auto"/>
+        <w:ind w:firstLine="709"/>
+        <w:jc w:val="both"/>
+        <w:rPr>
+          <w:rFonts w:ascii="Times New Roman" w:hAnsi="Times New Roman" w:cs="Times New Roman"/>
+          <w:sz w:val="28"/>
+          <w:szCs w:val="28"/>
+          <w:lang w:val="en-US"/>
+        </w:rPr>
+      </w:pPr>
+      <w:r>
+        <w:rPr>
+          <w:rFonts w:ascii="Times New Roman" w:hAnsi="Times New Roman" w:cs="Times New Roman"/>
+          <w:sz w:val="28"/>
+          <w:szCs w:val="28"/>
+          <w:lang w:val="en-US"/>
+        </w:rPr>
+        <w:t>Second group is Backend side applications. This group also consists of two applications Web Job and Web API. Both application are Web oriented and hosted in the cloud, they are responsible for bidirectional communication between terminal applications and mobile applications.</w:t>
+      </w:r>
+    </w:p>
+    <w:p>
+      <w:pPr>
+        <w:spacing w:after="0" w:line="360" w:lineRule="auto"/>
+        <w:ind w:firstLine="709"/>
+        <w:jc w:val="both"/>
+        <w:rPr>
+          <w:rFonts w:ascii="Times New Roman" w:hAnsi="Times New Roman" w:cs="Times New Roman"/>
+          <w:sz w:val="28"/>
+          <w:szCs w:val="28"/>
+          <w:lang w:val="en-US"/>
+        </w:rPr>
+      </w:pPr>
+      <w:r>
+        <w:rPr>
+          <w:rFonts w:ascii="Times New Roman" w:hAnsi="Times New Roman" w:cs="Times New Roman"/>
+          <w:sz w:val="28"/>
+          <w:szCs w:val="28"/>
+          <w:lang w:val="en-US"/>
+        </w:rPr>
+        <w:t xml:space="preserve">Web job is a cloud service that listens for the messages, performs business logic according to these messages, interacts with storage, performs events logging </w:t>
+      </w:r>
+      <w:r>
+        <w:rPr>
+          <w:rFonts w:ascii="Times New Roman" w:hAnsi="Times New Roman" w:cs="Times New Roman"/>
+          <w:sz w:val="28"/>
+          <w:szCs w:val="28"/>
+          <w:lang w:val="en-US"/>
+        </w:rPr>
+        <w:lastRenderedPageBreak/>
+        <w:t>activities and notifies mobile applications according to performed work. It provides directional communication channel between terminal applications and mobile applications.</w:t>
+      </w:r>
+    </w:p>
+    <w:p>
+      <w:pPr>
+        <w:spacing w:after="0" w:line="360" w:lineRule="auto"/>
+        <w:ind w:firstLine="709"/>
+        <w:jc w:val="both"/>
+        <w:rPr>
+          <w:rFonts w:ascii="Times New Roman" w:hAnsi="Times New Roman" w:cs="Times New Roman"/>
+          <w:sz w:val="28"/>
+          <w:szCs w:val="28"/>
+          <w:lang w:val="en-US"/>
+        </w:rPr>
+      </w:pPr>
+      <w:r>
+        <w:rPr>
+          <w:rFonts w:ascii="Times New Roman" w:hAnsi="Times New Roman" w:cs="Times New Roman"/>
+          <w:sz w:val="28"/>
+          <w:szCs w:val="28"/>
+          <w:lang w:val="en-US"/>
+        </w:rPr>
+        <w:t>Web API is a web HTTP application. It is a restful API that provides to mobile applications the interface for interaction with the system. It is responsible for directional communication channel between mobile applications and other system components and also for manipulating with stored data from mobile application.</w:t>
+      </w:r>
+    </w:p>
+    <w:p>
+      <w:pPr>
+        <w:spacing w:after="0" w:line="360" w:lineRule="auto"/>
+        <w:ind w:firstLine="709"/>
+        <w:jc w:val="both"/>
+        <w:rPr>
+          <w:rFonts w:ascii="Times New Roman" w:hAnsi="Times New Roman" w:cs="Times New Roman"/>
+          <w:sz w:val="28"/>
+          <w:szCs w:val="28"/>
+          <w:lang w:val="en-US"/>
+        </w:rPr>
+      </w:pPr>
+      <w:r>
+        <w:rPr>
+          <w:rFonts w:ascii="Times New Roman" w:hAnsi="Times New Roman" w:cs="Times New Roman"/>
+          <w:sz w:val="28"/>
+          <w:szCs w:val="28"/>
+          <w:lang w:val="en-US"/>
+        </w:rPr>
+        <w:t>Mobile applications group consists of three application projects for the most popular mobile phone operation systems: iOS, Android and Universal Windows Platform and the common module for this applications that is used by each of them. This part of the system is out of scope of this paper so it will not be described here.</w:t>
+      </w:r>
+    </w:p>
+    <w:p>
+      <w:pPr>
+        <w:spacing w:after="0" w:line="360" w:lineRule="auto"/>
+        <w:ind w:firstLine="709"/>
+        <w:jc w:val="both"/>
+        <w:rPr>
+          <w:rFonts w:ascii="Times New Roman" w:hAnsi="Times New Roman" w:cs="Times New Roman"/>
+          <w:sz w:val="28"/>
+          <w:szCs w:val="28"/>
+          <w:lang w:val="en-US"/>
+        </w:rPr>
+      </w:pPr>
+      <w:r>
+        <w:rPr>
+          <w:rFonts w:ascii="Times New Roman" w:hAnsi="Times New Roman" w:cs="Times New Roman"/>
+          <w:sz w:val="28"/>
+          <w:szCs w:val="28"/>
+          <w:lang w:val="en-US"/>
+        </w:rPr>
+        <w:t>Last group of applications - Communication layer applications group consists also consists of three applications. These applications don’t perform any business logic work, they are responsible for the messaging between different components of the system. Applications are:</w:t>
+      </w:r>
+    </w:p>
+    <w:p>
+      <w:pPr>
+        <w:spacing w:after="0" w:line="360" w:lineRule="auto"/>
+        <w:ind w:firstLine="709"/>
+        <w:jc w:val="both"/>
+        <w:rPr>
+          <w:rFonts w:ascii="Times New Roman" w:hAnsi="Times New Roman" w:cs="Times New Roman"/>
+          <w:sz w:val="28"/>
+          <w:szCs w:val="28"/>
+          <w:lang w:val="en-US"/>
+        </w:rPr>
+      </w:pPr>
+      <w:r>
+        <w:rPr>
+          <w:rFonts w:ascii="Times New Roman" w:hAnsi="Times New Roman" w:cs="Times New Roman"/>
+          <w:sz w:val="28"/>
+          <w:szCs w:val="28"/>
+          <w:lang w:val="en-US"/>
+        </w:rPr>
+        <w:t>IoT Hub – bidirectional messaging bus that is used for communication of embedded resources like Raspberry Pi computer with corresponding software with server side applications or with the same embedded devices. It is hosted in the cloud as a separate service. Each device registered in this bus by admin can send the message of different types with different payload to this bus and some other application or device can listen for this application and perform some actions on receiving the message.</w:t>
+      </w:r>
+    </w:p>
+    <w:p>
+      <w:pPr>
+        <w:spacing w:after="0" w:line="360" w:lineRule="auto"/>
+        <w:ind w:firstLine="709"/>
+        <w:jc w:val="both"/>
+        <w:rPr>
+          <w:rFonts w:ascii="Times New Roman" w:hAnsi="Times New Roman" w:cs="Times New Roman"/>
+          <w:sz w:val="28"/>
+          <w:szCs w:val="28"/>
+          <w:lang w:val="en-US"/>
+        </w:rPr>
+      </w:pPr>
+      <w:r>
+        <w:rPr>
+          <w:rFonts w:ascii="Times New Roman" w:hAnsi="Times New Roman" w:cs="Times New Roman"/>
+          <w:sz w:val="28"/>
+          <w:szCs w:val="28"/>
+          <w:lang w:val="en-US"/>
+        </w:rPr>
+        <w:t>Notification hub – one directional message bus for communication between web applications and mobile devices. It is also hosted as a standalone web application and requires to register devices before communication set up.</w:t>
+      </w:r>
+    </w:p>
+    <w:p>
+      <w:pPr>
+        <w:spacing w:after="0" w:line="360" w:lineRule="auto"/>
+        <w:ind w:firstLine="709"/>
+        <w:jc w:val="both"/>
+        <w:rPr>
+          <w:rFonts w:ascii="Times New Roman" w:hAnsi="Times New Roman" w:cs="Times New Roman"/>
+          <w:sz w:val="28"/>
+          <w:szCs w:val="28"/>
+          <w:lang w:val="en-US"/>
+        </w:rPr>
+      </w:pPr>
+      <w:r>
+        <w:rPr>
+          <w:rFonts w:ascii="Times New Roman" w:hAnsi="Times New Roman" w:cs="Times New Roman"/>
+          <w:sz w:val="28"/>
+          <w:szCs w:val="28"/>
+          <w:lang w:val="en-US"/>
+        </w:rPr>
+        <w:t xml:space="preserve">Media service – web application that responsible for media streams flow control. It opens the media stream and sets up the endpoint with required </w:t>
+      </w:r>
+      <w:r>
+        <w:rPr>
+          <w:rFonts w:ascii="Times New Roman" w:hAnsi="Times New Roman" w:cs="Times New Roman"/>
+          <w:sz w:val="28"/>
+          <w:szCs w:val="28"/>
+          <w:lang w:val="en-US"/>
+        </w:rPr>
+        <w:lastRenderedPageBreak/>
+        <w:t>metadata, so other consumers can connection to this endpoint using specially generated URI and subscribe for this stream.</w:t>
+      </w:r>
+    </w:p>
+    <w:p>
+      <w:pPr>
+        <w:spacing w:after="0" w:line="360" w:lineRule="auto"/>
+        <w:jc w:val="both"/>
+        <w:rPr>
+          <w:rFonts w:ascii="Times New Roman" w:hAnsi="Times New Roman" w:cs="Times New Roman"/>
+          <w:sz w:val="28"/>
+          <w:szCs w:val="28"/>
+          <w:lang w:val="en-US"/>
+        </w:rPr>
+      </w:pPr>
+    </w:p>
+    <w:p>
+      <w:pPr>
+        <w:spacing w:after="0" w:line="360" w:lineRule="auto"/>
+        <w:jc w:val="both"/>
+        <w:rPr>
+          <w:rFonts w:ascii="Times New Roman" w:hAnsi="Times New Roman" w:cs="Times New Roman"/>
+          <w:sz w:val="28"/>
+          <w:szCs w:val="28"/>
+          <w:lang w:val="en-US"/>
+        </w:rPr>
+      </w:pPr>
+    </w:p>
+    <w:p>
+      <w:pPr>
+        <w:spacing w:after="0" w:line="360" w:lineRule="auto"/>
+        <w:jc w:val="both"/>
+        <w:rPr>
+          <w:rFonts w:ascii="Times New Roman" w:hAnsi="Times New Roman" w:cs="Times New Roman"/>
+          <w:sz w:val="28"/>
+          <w:szCs w:val="28"/>
+          <w:lang w:val="en-US"/>
+        </w:rPr>
+      </w:pPr>
+      <w:r>
+        <w:rPr>
+          <w:rFonts w:ascii="Times New Roman" w:hAnsi="Times New Roman" w:cs="Times New Roman"/>
+          <w:sz w:val="28"/>
+          <w:szCs w:val="28"/>
+          <w:lang w:val="en-US"/>
+        </w:rPr>
+        <w:tab/>
         <w:t>Software extensions</w:t>
       </w:r>
     </w:p>
@@ -16166,6 +16741,18 @@
         <w:tab/>
         <w:t>Developed software was designed as a standalone system and in the scope of this paper does not require any extension. But flexible architectural design allows to extend this system with new home automation system features on demand.</w:t>
       </w:r>
+    </w:p>
+    <w:p>
+      <w:pPr>
+        <w:spacing w:after="0" w:line="360" w:lineRule="auto"/>
+        <w:jc w:val="both"/>
+        <w:rPr>
+          <w:rFonts w:ascii="Times New Roman" w:hAnsi="Times New Roman" w:cs="Times New Roman"/>
+          <w:sz w:val="28"/>
+          <w:szCs w:val="28"/>
+          <w:lang w:val="en-US"/>
+        </w:rPr>
+      </w:pPr>
     </w:p>
     <w:p>
       <w:pPr>
@@ -16190,7 +16777,6 @@
           <w:szCs w:val="28"/>
           <w:lang w:val="en-US"/>
         </w:rPr>
-        <w:lastRenderedPageBreak/>
         <w:t>Software user guide</w:t>
       </w:r>
     </w:p>
@@ -16652,6 +17238,7 @@
           <w:szCs w:val="28"/>
           <w:lang w:val="en"/>
         </w:rPr>
+        <w:lastRenderedPageBreak/>
         <w:t>Mobile Emulator;</w:t>
       </w:r>
     </w:p>
@@ -16931,7 +17518,6 @@
           <w:szCs w:val="28"/>
           <w:lang w:val="en-US"/>
         </w:rPr>
-        <w:lastRenderedPageBreak/>
         <w:t>Waveshare 5inch sensor display;</w:t>
       </w:r>
     </w:p>
@@ -17042,6 +17628,610 @@
     <w:p>
       <w:pPr>
         <w:spacing w:after="0" w:line="360" w:lineRule="auto"/>
+        <w:jc w:val="both"/>
+        <w:rPr>
+          <w:rFonts w:ascii="Times New Roman" w:hAnsi="Times New Roman" w:cs="Times New Roman"/>
+          <w:sz w:val="28"/>
+          <w:szCs w:val="28"/>
+          <w:lang w:val="en-US"/>
+        </w:rPr>
+      </w:pPr>
+    </w:p>
+    <w:p>
+      <w:pPr>
+        <w:spacing w:after="0" w:line="360" w:lineRule="auto"/>
+        <w:ind w:firstLine="709"/>
+        <w:jc w:val="both"/>
+        <w:rPr>
+          <w:rFonts w:ascii="Times New Roman" w:hAnsi="Times New Roman" w:cs="Times New Roman"/>
+          <w:sz w:val="28"/>
+          <w:szCs w:val="28"/>
+          <w:lang w:val="en-US"/>
+        </w:rPr>
+      </w:pPr>
+      <w:r>
+        <w:rPr>
+          <w:rFonts w:ascii="Times New Roman" w:hAnsi="Times New Roman" w:cs="Times New Roman"/>
+          <w:sz w:val="28"/>
+          <w:szCs w:val="28"/>
+          <w:lang w:val="en-US"/>
+        </w:rPr>
+        <w:t>Software characteristics</w:t>
+      </w:r>
+    </w:p>
+    <w:p>
+      <w:pPr>
+        <w:spacing w:after="0" w:line="360" w:lineRule="auto"/>
+        <w:ind w:firstLine="709"/>
+        <w:jc w:val="both"/>
+        <w:rPr>
+          <w:rFonts w:ascii="Times New Roman" w:hAnsi="Times New Roman" w:cs="Times New Roman"/>
+          <w:sz w:val="28"/>
+          <w:szCs w:val="28"/>
+          <w:lang w:val="en-US"/>
+        </w:rPr>
+      </w:pPr>
+      <w:r>
+        <w:rPr>
+          <w:rFonts w:ascii="Times New Roman" w:hAnsi="Times New Roman" w:cs="Times New Roman"/>
+          <w:sz w:val="28"/>
+          <w:szCs w:val="28"/>
+          <w:lang w:val="en-US"/>
+        </w:rPr>
+        <w:t>Developed applications work in real time. There was developed the event based architecture. Each modules rises special events on the work performed and includes the result of executed business rule into the metadata. Other modules can subscribe on this events if their business logic depends on this data and continue chain of data transformation. The chain can be considered as completed when last participant does not rise the new event.</w:t>
+      </w:r>
+    </w:p>
+    <w:p>
+      <w:pPr>
+        <w:spacing w:after="0" w:line="360" w:lineRule="auto"/>
+        <w:ind w:firstLine="709"/>
+        <w:jc w:val="both"/>
+        <w:rPr>
+          <w:rFonts w:ascii="Times New Roman" w:hAnsi="Times New Roman" w:cs="Times New Roman"/>
+          <w:sz w:val="28"/>
+          <w:szCs w:val="28"/>
+          <w:lang w:val="en-US"/>
+        </w:rPr>
+      </w:pPr>
+    </w:p>
+    <w:p>
+      <w:pPr>
+        <w:spacing w:after="0" w:line="360" w:lineRule="auto"/>
+        <w:ind w:firstLine="709"/>
+        <w:jc w:val="both"/>
+        <w:rPr>
+          <w:rFonts w:ascii="Times New Roman" w:hAnsi="Times New Roman" w:cs="Times New Roman"/>
+          <w:sz w:val="28"/>
+          <w:szCs w:val="28"/>
+          <w:lang w:val="en-US"/>
+        </w:rPr>
+      </w:pPr>
+      <w:r>
+        <w:rPr>
+          <w:rFonts w:ascii="Times New Roman" w:hAnsi="Times New Roman" w:cs="Times New Roman"/>
+          <w:sz w:val="28"/>
+          <w:szCs w:val="28"/>
+          <w:lang w:val="en-US"/>
+        </w:rPr>
+        <w:t>Software main feature design</w:t>
+      </w:r>
+    </w:p>
+    <w:p>
+      <w:pPr>
+        <w:pStyle w:val="ListParagraph"/>
+        <w:spacing w:after="0" w:line="360" w:lineRule="auto"/>
+        <w:ind w:left="0" w:firstLine="709"/>
+        <w:jc w:val="both"/>
+        <w:rPr>
+          <w:rFonts w:ascii="Times New Roman" w:hAnsi="Times New Roman" w:cs="Times New Roman"/>
+          <w:sz w:val="28"/>
+          <w:szCs w:val="28"/>
+          <w:lang w:val="en-US"/>
+        </w:rPr>
+      </w:pPr>
+      <w:r>
+        <w:rPr>
+          <w:rFonts w:ascii="Times New Roman" w:hAnsi="Times New Roman" w:cs="Times New Roman"/>
+          <w:sz w:val="28"/>
+          <w:szCs w:val="28"/>
+          <w:lang w:val="en-US"/>
+        </w:rPr>
+        <w:t xml:space="preserve">The application hosted on Raspberry PI device handles these actions from user, extracts the flat number and verifies it and if data is correct it puts the corresponding message to the IoT Hub. IoT Hub is responsible for this message </w:t>
+      </w:r>
+      <w:r>
+        <w:rPr>
+          <w:rFonts w:ascii="Times New Roman" w:hAnsi="Times New Roman" w:cs="Times New Roman"/>
+          <w:sz w:val="28"/>
+          <w:szCs w:val="28"/>
+          <w:lang w:val="en-US"/>
+        </w:rPr>
+        <w:lastRenderedPageBreak/>
+        <w:t xml:space="preserve">to be delivered to the Web job application that has the special handler for this actions.. </w:t>
+      </w:r>
+    </w:p>
+    <w:p>
+      <w:pPr>
+        <w:pStyle w:val="ListParagraph"/>
+        <w:spacing w:after="0" w:line="360" w:lineRule="auto"/>
+        <w:ind w:left="0" w:firstLine="709"/>
+        <w:jc w:val="both"/>
+        <w:rPr>
+          <w:rFonts w:ascii="Times New Roman" w:hAnsi="Times New Roman" w:cs="Times New Roman"/>
+          <w:sz w:val="28"/>
+          <w:szCs w:val="28"/>
+          <w:lang w:val="en-US"/>
+        </w:rPr>
+      </w:pPr>
+      <w:r>
+        <w:rPr>
+          <w:rFonts w:ascii="Times New Roman" w:hAnsi="Times New Roman" w:cs="Times New Roman"/>
+          <w:sz w:val="28"/>
+          <w:szCs w:val="28"/>
+          <w:lang w:val="en-US"/>
+        </w:rPr>
+        <w:t>The Web job handler retrieves this message from IoT Hub, validates it and tries to find the metadata associated with the house holder’s mobile devices</w:t>
+      </w:r>
+      <w:r>
+        <w:rPr>
+          <w:rFonts w:ascii="Times New Roman" w:hAnsi="Times New Roman" w:cs="Times New Roman"/>
+          <w:sz w:val="28"/>
+          <w:szCs w:val="28"/>
+          <w:lang w:val="en-US"/>
+        </w:rPr>
+        <w:t>.</w:t>
+      </w:r>
+      <w:r>
+        <w:rPr>
+          <w:rFonts w:ascii="Times New Roman" w:hAnsi="Times New Roman" w:cs="Times New Roman"/>
+          <w:sz w:val="28"/>
+          <w:szCs w:val="28"/>
+          <w:lang w:val="en-US"/>
+        </w:rPr>
+        <w:t xml:space="preserve"> Web job creates the notification message and sends it to the notification hub for all devices associated with householder account. </w:t>
+      </w:r>
+    </w:p>
+    <w:p>
+      <w:pPr>
+        <w:pStyle w:val="ListParagraph"/>
+        <w:spacing w:after="0" w:line="360" w:lineRule="auto"/>
+        <w:ind w:left="0" w:firstLine="709"/>
+        <w:jc w:val="both"/>
+        <w:rPr>
+          <w:rFonts w:ascii="Times New Roman" w:hAnsi="Times New Roman" w:cs="Times New Roman"/>
+          <w:sz w:val="28"/>
+          <w:szCs w:val="28"/>
+          <w:lang w:val="en-US"/>
+        </w:rPr>
+      </w:pPr>
+      <w:r>
+        <w:rPr>
+          <w:rFonts w:ascii="Times New Roman" w:hAnsi="Times New Roman" w:cs="Times New Roman"/>
+          <w:sz w:val="28"/>
+          <w:szCs w:val="28"/>
+          <w:lang w:val="en-US"/>
+        </w:rPr>
+        <w:t xml:space="preserve">Mobile application receives this message and rises the visual, sound or vibration effects depending on configuration set up by user in application settings. </w:t>
+      </w:r>
+    </w:p>
+    <w:p>
+      <w:pPr>
+        <w:spacing w:after="0" w:line="360" w:lineRule="auto"/>
+        <w:jc w:val="both"/>
+        <w:rPr>
+          <w:rFonts w:ascii="Times New Roman" w:hAnsi="Times New Roman" w:cs="Times New Roman"/>
+          <w:sz w:val="28"/>
+          <w:szCs w:val="28"/>
+          <w:lang w:val="en-US"/>
+        </w:rPr>
+      </w:pPr>
+      <w:r>
+        <w:rPr>
+          <w:rFonts w:ascii="Times New Roman" w:hAnsi="Times New Roman" w:cs="Times New Roman"/>
+          <w:sz w:val="28"/>
+          <w:szCs w:val="28"/>
+          <w:lang w:val="en-US"/>
+        </w:rPr>
+        <w:t>The mobile application makes a REST/HTTP request to the Web API application.</w:t>
+      </w:r>
+    </w:p>
+    <w:p>
+      <w:pPr>
+        <w:spacing w:after="0" w:line="360" w:lineRule="auto"/>
+        <w:ind w:firstLine="708"/>
+        <w:jc w:val="both"/>
+        <w:rPr>
+          <w:rFonts w:ascii="Times New Roman" w:hAnsi="Times New Roman" w:cs="Times New Roman"/>
+          <w:sz w:val="28"/>
+          <w:szCs w:val="28"/>
+          <w:lang w:val="en-US"/>
+        </w:rPr>
+      </w:pPr>
+      <w:r>
+        <w:rPr>
+          <w:rFonts w:ascii="Times New Roman" w:hAnsi="Times New Roman" w:cs="Times New Roman"/>
+          <w:sz w:val="28"/>
+          <w:szCs w:val="28"/>
+          <w:lang w:val="en-US"/>
+        </w:rPr>
+        <w:t>The Web API application retrieves the special metadata required to request the media stream from Media service and tries to connect to this service.</w:t>
+      </w:r>
+    </w:p>
+    <w:p>
+      <w:pPr>
+        <w:spacing w:after="0" w:line="360" w:lineRule="auto"/>
+        <w:ind w:firstLine="708"/>
+        <w:jc w:val="both"/>
+        <w:rPr>
+          <w:rFonts w:ascii="Times New Roman" w:hAnsi="Times New Roman" w:cs="Times New Roman"/>
+          <w:sz w:val="28"/>
+          <w:szCs w:val="28"/>
+          <w:lang w:val="en-US"/>
+        </w:rPr>
+      </w:pPr>
+      <w:r>
+        <w:rPr>
+          <w:rFonts w:ascii="Times New Roman" w:hAnsi="Times New Roman" w:cs="Times New Roman"/>
+          <w:sz w:val="28"/>
+          <w:szCs w:val="28"/>
+          <w:lang w:val="en-US"/>
+        </w:rPr>
+        <w:t>The media stream requests Raspberry PI to configure the Camera device, to open the UDP socket and to start co</w:t>
+      </w:r>
+      <w:r>
+        <w:rPr>
+          <w:rFonts w:ascii="Times New Roman" w:hAnsi="Times New Roman" w:cs="Times New Roman"/>
+          <w:sz w:val="28"/>
+          <w:szCs w:val="28"/>
+          <w:lang w:val="en-US"/>
+        </w:rPr>
+        <w:t xml:space="preserve">ntent streaming. </w:t>
+      </w:r>
+      <w:r>
+        <w:rPr>
+          <w:rFonts w:ascii="Times New Roman" w:hAnsi="Times New Roman" w:cs="Times New Roman"/>
+          <w:sz w:val="28"/>
+          <w:szCs w:val="28"/>
+          <w:lang w:val="en-US"/>
+        </w:rPr>
+        <w:t>When the stream is opened, Media service sets up the special endpoint for content streaming and returns the URI of this endpoint to Web API so mobile applications can connect to this stream and play the video/audio stream</w:t>
+      </w:r>
+      <w:r>
+        <w:rPr>
+          <w:rFonts w:ascii="Times New Roman" w:hAnsi="Times New Roman" w:cs="Times New Roman"/>
+          <w:sz w:val="28"/>
+          <w:szCs w:val="28"/>
+          <w:lang w:val="en-US"/>
+        </w:rPr>
+        <w:t>.</w:t>
+      </w:r>
+    </w:p>
+    <w:p>
+      <w:pPr>
+        <w:spacing w:after="0" w:line="360" w:lineRule="auto"/>
+        <w:ind w:firstLine="708"/>
+        <w:jc w:val="both"/>
+        <w:rPr>
+          <w:rFonts w:ascii="Times New Roman" w:hAnsi="Times New Roman" w:cs="Times New Roman"/>
+          <w:sz w:val="28"/>
+          <w:szCs w:val="28"/>
+          <w:lang w:val="en-US"/>
+        </w:rPr>
+      </w:pPr>
+      <w:r>
+        <w:rPr>
+          <w:rFonts w:ascii="Times New Roman" w:hAnsi="Times New Roman" w:cs="Times New Roman"/>
+          <w:sz w:val="28"/>
+          <w:szCs w:val="28"/>
+          <w:lang w:val="en-US"/>
+        </w:rPr>
+        <w:t>When the Web API receives the media stream endpoint URI, it prepares the web response to previously received request, fills the response body as a JSON object that contains media stream endpoint URI and returns it back t</w:t>
+      </w:r>
+      <w:r>
+        <w:rPr>
+          <w:rFonts w:ascii="Times New Roman" w:hAnsi="Times New Roman" w:cs="Times New Roman"/>
+          <w:sz w:val="28"/>
+          <w:szCs w:val="28"/>
+          <w:lang w:val="en-US"/>
+        </w:rPr>
+        <w:t>o mobile application web client.</w:t>
+      </w:r>
+      <w:r>
+        <w:rPr>
+          <w:rFonts w:ascii="Times New Roman" w:hAnsi="Times New Roman" w:cs="Times New Roman"/>
+          <w:sz w:val="28"/>
+          <w:szCs w:val="28"/>
+          <w:lang w:val="en-US"/>
+        </w:rPr>
+        <w:t xml:space="preserve"> </w:t>
+      </w:r>
+      <w:r>
+        <w:rPr>
+          <w:rFonts w:ascii="Times New Roman" w:hAnsi="Times New Roman" w:cs="Times New Roman"/>
+          <w:sz w:val="28"/>
+          <w:szCs w:val="28"/>
+          <w:lang w:val="en-US"/>
+        </w:rPr>
+        <w:t>Mobile application receives these artifacts and tries to connect to this endpoint</w:t>
+      </w:r>
+    </w:p>
+    <w:p>
+      <w:pPr>
+        <w:pStyle w:val="ListParagraph"/>
+        <w:spacing w:after="0" w:line="360" w:lineRule="auto"/>
+        <w:ind w:left="0" w:firstLine="851"/>
+        <w:jc w:val="both"/>
+        <w:rPr>
+          <w:rFonts w:ascii="Times New Roman" w:hAnsi="Times New Roman" w:cs="Times New Roman"/>
+          <w:sz w:val="28"/>
+          <w:szCs w:val="28"/>
+          <w:lang w:val="en-US"/>
+        </w:rPr>
+      </w:pPr>
+      <w:r>
+        <w:rPr>
+          <w:rFonts w:ascii="Times New Roman" w:hAnsi="Times New Roman" w:cs="Times New Roman"/>
+          <w:sz w:val="28"/>
+          <w:szCs w:val="28"/>
+          <w:lang w:val="en-US"/>
+        </w:rPr>
+        <w:t xml:space="preserve">At this stage the house holder has possibility to see the visitor and to communicate with him. </w:t>
+      </w:r>
+    </w:p>
+    <w:p>
+      <w:pPr>
+        <w:pStyle w:val="ListParagraph"/>
+        <w:spacing w:after="0" w:line="360" w:lineRule="auto"/>
+        <w:ind w:left="0" w:firstLine="851"/>
+        <w:jc w:val="both"/>
+        <w:rPr>
+          <w:rFonts w:ascii="Times New Roman" w:hAnsi="Times New Roman" w:cs="Times New Roman"/>
+          <w:sz w:val="28"/>
+          <w:szCs w:val="28"/>
+          <w:lang w:val="en-US"/>
+        </w:rPr>
+      </w:pPr>
+      <w:r>
+        <w:rPr>
+          <w:rFonts w:ascii="Times New Roman" w:hAnsi="Times New Roman" w:cs="Times New Roman"/>
+          <w:sz w:val="28"/>
+          <w:szCs w:val="28"/>
+          <w:lang w:val="en-US"/>
+        </w:rPr>
+        <w:t>To unlock the door m</w:t>
+      </w:r>
+      <w:r>
+        <w:rPr>
+          <w:rFonts w:ascii="Times New Roman" w:hAnsi="Times New Roman" w:cs="Times New Roman"/>
+          <w:sz w:val="28"/>
+          <w:szCs w:val="28"/>
+          <w:lang w:val="en-US"/>
+        </w:rPr>
+        <w:t xml:space="preserve">obile application using a HTTP client makes request to the Web API with data for door unlocking. </w:t>
+      </w:r>
+    </w:p>
+    <w:p>
+      <w:pPr>
+        <w:pStyle w:val="ListParagraph"/>
+        <w:spacing w:after="0" w:line="360" w:lineRule="auto"/>
+        <w:ind w:left="0" w:firstLine="851"/>
+        <w:jc w:val="both"/>
+        <w:rPr>
+          <w:rFonts w:ascii="Times New Roman" w:hAnsi="Times New Roman" w:cs="Times New Roman"/>
+          <w:sz w:val="28"/>
+          <w:szCs w:val="28"/>
+          <w:lang w:val="en-US"/>
+        </w:rPr>
+      </w:pPr>
+      <w:r>
+        <w:rPr>
+          <w:rFonts w:ascii="Times New Roman" w:hAnsi="Times New Roman" w:cs="Times New Roman"/>
+          <w:sz w:val="28"/>
+          <w:szCs w:val="28"/>
+          <w:lang w:val="en-US"/>
+        </w:rPr>
+        <w:t xml:space="preserve">When the Web API application receives request for door unlocking it creates the corresponding message and puts it to the IoT Hub. Application hosted on the Raspberry PI device has a special handler for suck messages. Receiving this message it exposes next activities: it generates the signal to the locker to be </w:t>
+      </w:r>
+      <w:r>
+        <w:rPr>
+          <w:rFonts w:ascii="Times New Roman" w:hAnsi="Times New Roman" w:cs="Times New Roman"/>
+          <w:sz w:val="28"/>
+          <w:szCs w:val="28"/>
+          <w:lang w:val="en-US"/>
+        </w:rPr>
+        <w:lastRenderedPageBreak/>
+        <w:t xml:space="preserve">unlocked, it shows corresponding message on the screen to notify guest that he is able to come in and finally it sets up the lock door timeout.  </w:t>
+      </w:r>
+    </w:p>
+    <w:p>
+      <w:pPr>
+        <w:pStyle w:val="ListParagraph"/>
+        <w:spacing w:after="0" w:line="360" w:lineRule="auto"/>
+        <w:ind w:left="0" w:firstLine="851"/>
+        <w:jc w:val="both"/>
+        <w:rPr>
+          <w:rFonts w:ascii="Times New Roman" w:hAnsi="Times New Roman" w:cs="Times New Roman"/>
+          <w:sz w:val="28"/>
+          <w:szCs w:val="28"/>
+          <w:lang w:val="en-US"/>
+        </w:rPr>
+      </w:pPr>
+      <w:r>
+        <w:rPr>
+          <w:rFonts w:ascii="Times New Roman" w:hAnsi="Times New Roman" w:cs="Times New Roman"/>
+          <w:sz w:val="28"/>
+          <w:szCs w:val="28"/>
+          <w:lang w:val="en-US"/>
+        </w:rPr>
+        <w:t>When the timeout has ended Raspberry PI application closes the media stream, locks the door and puts the corresponding message to the IoT Hub. After this, the Web job application notifies mobile application via notification hub that door has been closed and corresponding controls on the mobile phone screen are being updated.</w:t>
+      </w:r>
+    </w:p>
+    <w:p>
+      <w:pPr>
+        <w:pStyle w:val="ListParagraph"/>
+        <w:spacing w:after="0" w:line="360" w:lineRule="auto"/>
+        <w:ind w:left="0" w:firstLine="851"/>
+        <w:jc w:val="both"/>
+        <w:rPr>
+          <w:rFonts w:ascii="Times New Roman" w:hAnsi="Times New Roman" w:cs="Times New Roman"/>
+          <w:sz w:val="28"/>
+          <w:szCs w:val="28"/>
+          <w:lang w:val="en-US"/>
+        </w:rPr>
+      </w:pPr>
+    </w:p>
+    <w:p>
+      <w:pPr>
+        <w:pStyle w:val="ListParagraph"/>
+        <w:spacing w:after="0" w:line="360" w:lineRule="auto"/>
+        <w:ind w:left="0" w:firstLine="709"/>
+        <w:jc w:val="both"/>
+        <w:rPr>
+          <w:rFonts w:ascii="Times New Roman" w:hAnsi="Times New Roman" w:cs="Times New Roman"/>
+          <w:sz w:val="28"/>
+          <w:szCs w:val="28"/>
+          <w:lang w:val="en"/>
+        </w:rPr>
+      </w:pPr>
+      <w:r>
+        <w:rPr>
+          <w:rFonts w:ascii="Times New Roman" w:hAnsi="Times New Roman" w:cs="Times New Roman"/>
+          <w:sz w:val="28"/>
+          <w:szCs w:val="28"/>
+          <w:lang w:val="en"/>
+        </w:rPr>
+        <w:t>Software usage</w:t>
+      </w:r>
+    </w:p>
+    <w:p>
+      <w:pPr>
+        <w:spacing w:after="0" w:line="360" w:lineRule="auto"/>
+        <w:ind w:firstLine="709"/>
+        <w:jc w:val="both"/>
+        <w:rPr>
+          <w:rFonts w:ascii="Times New Roman" w:hAnsi="Times New Roman" w:cs="Times New Roman"/>
+          <w:sz w:val="28"/>
+          <w:szCs w:val="28"/>
+          <w:lang w:val="en-US"/>
+        </w:rPr>
+      </w:pPr>
+      <w:r>
+        <w:rPr>
+          <w:rFonts w:ascii="Times New Roman" w:hAnsi="Times New Roman" w:cs="Times New Roman"/>
+          <w:sz w:val="28"/>
+          <w:szCs w:val="28"/>
+          <w:lang w:val="en-US"/>
+        </w:rPr>
+        <w:t>Before using the system it should be correspondingly deployed. All cloud applications should be deployed to Azure cloud with previously filled configuration files. Then the terminal applications should be deployed to the Raspberry Pi device. If required hardware is already connected to the device and internet connection established applications should be launched. Appeared UI on the touchscreen means successful deployed application. Finally the mobile application should be published to the target smartphone. To test the system administrator should create account for the householder and associate the mobile application with it.</w:t>
+      </w:r>
+    </w:p>
+    <w:p>
+      <w:pPr>
+        <w:spacing w:after="0" w:line="360" w:lineRule="auto"/>
+        <w:ind w:firstLine="709"/>
+        <w:jc w:val="both"/>
+        <w:rPr>
+          <w:rFonts w:ascii="Times New Roman" w:hAnsi="Times New Roman" w:cs="Times New Roman"/>
+          <w:sz w:val="28"/>
+          <w:szCs w:val="28"/>
+          <w:lang w:val="en-US"/>
+        </w:rPr>
+      </w:pPr>
+    </w:p>
+    <w:p>
+      <w:pPr>
+        <w:spacing w:after="0" w:line="360" w:lineRule="auto"/>
+        <w:ind w:firstLine="709"/>
+        <w:jc w:val="both"/>
+        <w:rPr>
+          <w:rFonts w:ascii="Times New Roman" w:hAnsi="Times New Roman" w:cs="Times New Roman"/>
+          <w:sz w:val="28"/>
+          <w:szCs w:val="28"/>
+          <w:lang w:val="en-US"/>
+        </w:rPr>
+      </w:pPr>
+      <w:r>
+        <w:rPr>
+          <w:rFonts w:ascii="Times New Roman" w:hAnsi="Times New Roman" w:cs="Times New Roman"/>
+          <w:sz w:val="28"/>
+          <w:szCs w:val="28"/>
+          <w:lang w:val="en-US"/>
+        </w:rPr>
+        <w:t>Software input and output data</w:t>
+      </w:r>
+    </w:p>
+    <w:p>
+      <w:pPr>
+        <w:spacing w:after="0" w:line="360" w:lineRule="auto"/>
+        <w:ind w:firstLine="709"/>
+        <w:jc w:val="both"/>
+        <w:rPr>
+          <w:rFonts w:ascii="Times New Roman" w:hAnsi="Times New Roman" w:cs="Times New Roman"/>
+          <w:sz w:val="28"/>
+          <w:szCs w:val="28"/>
+          <w:lang w:val="en-US"/>
+        </w:rPr>
+      </w:pPr>
+      <w:r>
+        <w:rPr>
+          <w:rFonts w:ascii="Times New Roman" w:hAnsi="Times New Roman" w:cs="Times New Roman"/>
+          <w:sz w:val="28"/>
+          <w:szCs w:val="28"/>
+          <w:lang w:val="en-US"/>
+        </w:rPr>
+        <w:t>Software input data is determined by users actions as using terminal application as using mobile applications. System output data represented as notification sent in both directions: screen notifications on terminal application and push, screen, sound and vibration notifications on mobile side. Also logging activities could be considered as output data of the developed system</w:t>
+      </w:r>
+      <w:r>
+        <w:rPr>
+          <w:rFonts w:ascii="Times New Roman" w:hAnsi="Times New Roman" w:cs="Times New Roman"/>
+          <w:sz w:val="28"/>
+          <w:szCs w:val="28"/>
+          <w:lang w:val="en-US"/>
+        </w:rPr>
+        <w:t>.</w:t>
+      </w:r>
+    </w:p>
+    <w:p>
+      <w:pPr>
+        <w:spacing w:after="0" w:line="360" w:lineRule="auto"/>
+        <w:ind w:firstLine="709"/>
+        <w:jc w:val="both"/>
+        <w:rPr>
+          <w:rFonts w:ascii="Times New Roman" w:hAnsi="Times New Roman" w:cs="Times New Roman"/>
+          <w:sz w:val="28"/>
+          <w:szCs w:val="28"/>
+          <w:lang w:val="en-US"/>
+        </w:rPr>
+      </w:pPr>
+    </w:p>
+    <w:p>
+      <w:pPr>
+        <w:spacing w:after="0" w:line="360" w:lineRule="auto"/>
+        <w:ind w:firstLine="709"/>
+        <w:jc w:val="both"/>
+        <w:rPr>
+          <w:rFonts w:ascii="Times New Roman" w:hAnsi="Times New Roman" w:cs="Times New Roman"/>
+          <w:sz w:val="28"/>
+          <w:szCs w:val="28"/>
+          <w:lang w:val="en-US"/>
+        </w:rPr>
+      </w:pPr>
+    </w:p>
+    <w:p>
+      <w:pPr>
+        <w:spacing w:after="0" w:line="360" w:lineRule="auto"/>
+        <w:ind w:firstLine="709"/>
+        <w:jc w:val="both"/>
+        <w:rPr>
+          <w:rFonts w:ascii="Times New Roman" w:hAnsi="Times New Roman" w:cs="Times New Roman"/>
+          <w:sz w:val="28"/>
+          <w:szCs w:val="28"/>
+          <w:lang w:val="en-US"/>
+        </w:rPr>
+      </w:pPr>
+    </w:p>
+    <w:p>
+      <w:pPr>
+        <w:spacing w:after="0" w:line="360" w:lineRule="auto"/>
         <w:ind w:firstLine="709"/>
         <w:jc w:val="both"/>
         <w:rPr>
@@ -17075,6 +18265,7 @@
           <w:szCs w:val="28"/>
           <w:lang w:val="en-US"/>
         </w:rPr>
+        <w:lastRenderedPageBreak/>
         <w:t>Software testing technology</w:t>
       </w:r>
     </w:p>
@@ -17487,7 +18678,6 @@
           <w:szCs w:val="28"/>
           <w:lang w:val="en-US"/>
         </w:rPr>
-        <w:lastRenderedPageBreak/>
         <w:t>l</w:t>
       </w:r>
       <w:r>
@@ -17766,6 +18956,7 @@
           <w:szCs w:val="28"/>
           <w:lang w:val="en-US"/>
         </w:rPr>
+        <w:lastRenderedPageBreak/>
         <w:t>On the level of automation</w:t>
       </w:r>
       <w:r>
@@ -38943,8 +40134,6 @@
         </w:rPr>
         <w:t xml:space="preserve"> pcs. per year, we can say that the system will quickly pay off and will bring a stable income.</w:t>
       </w:r>
-      <w:bookmarkStart w:id="0" w:name="_GoBack"/>
-      <w:bookmarkEnd w:id="0"/>
     </w:p>
     <w:sectPr>
       <w:pgSz w:w="11906" w:h="16838"/>

</xml_diff>